<commit_message>
added page numbers to project plan
</commit_message>
<xml_diff>
--- a/sprint_1/projectPlan.docx
+++ b/sprint_1/projectPlan.docx
@@ -195,19 +195,7 @@
           <w:rPr>
             <w:rStyle w:val="Hyperlink"/>
           </w:rPr>
-          <w:t>Defin</w:t>
-        </w:r>
-        <w:r>
-          <w:rPr>
-            <w:rStyle w:val="Hyperlink"/>
-          </w:rPr>
-          <w:t>i</w:t>
-        </w:r>
-        <w:r>
-          <w:rPr>
-            <w:rStyle w:val="Hyperlink"/>
-          </w:rPr>
-          <w:t>tion of Done</w:t>
+          <w:t>Definition of Done</w:t>
         </w:r>
       </w:hyperlink>
     </w:p>
@@ -326,19 +314,7 @@
           <w:rPr>
             <w:rStyle w:val="Hyperlink"/>
           </w:rPr>
-          <w:t xml:space="preserve">Communication </w:t>
-        </w:r>
-        <w:r>
-          <w:rPr>
-            <w:rStyle w:val="Hyperlink"/>
-          </w:rPr>
-          <w:t>a</w:t>
-        </w:r>
-        <w:r>
-          <w:rPr>
-            <w:rStyle w:val="Hyperlink"/>
-          </w:rPr>
-          <w:t>nd Logistics Plan</w:t>
+          <w:t>Communication and Logistics Plan</w:t>
         </w:r>
       </w:hyperlink>
     </w:p>
@@ -728,10 +704,7 @@
       </w:r>
       <w:proofErr w:type="gramEnd"/>
       <w:r>
-        <w:t xml:space="preserve"> the group members, including those fulfilling the roles of scrum master and product owner, make up the development team. For the first sprint, </w:t>
-      </w:r>
-      <w:r>
-        <w:t xml:space="preserve">Nicholas </w:t>
+        <w:t xml:space="preserve"> the group members, including those fulfilling the roles of scrum master and product owner, make up the development team. For the first sprint, Nicholas </w:t>
       </w:r>
       <w:proofErr w:type="spellStart"/>
       <w:r>
@@ -747,10 +720,7 @@
       </w:r>
       <w:proofErr w:type="spellEnd"/>
       <w:r>
-        <w:t xml:space="preserve"> and the scrum master will be </w:t>
-      </w:r>
-      <w:r>
-        <w:t xml:space="preserve">Nicholas </w:t>
+        <w:t xml:space="preserve"> and the scrum master will be Nicholas </w:t>
       </w:r>
       <w:proofErr w:type="spellStart"/>
       <w:r>
@@ -991,10 +961,7 @@
       </w:r>
       <w:r>
         <w:lastRenderedPageBreak/>
-        <w:t>well as serving as a hand-off timeline if any of the tasks for the sprint are scheduled to change hands in the midst of the sprint. The Sunday afternoon meetings are for the team to go over what they have completed and provide an overview for what will be presented in class on Mondays.</w:t>
-      </w:r>
-      <w:r>
-        <w:t xml:space="preserve"> Throughout the week, the team members will communicate via text messages and e-mails if they need to ask the team for feedback or assistance.</w:t>
+        <w:t>well as serving as a hand-off timeline if any of the tasks for the sprint are scheduled to change hands in the midst of the sprint. The Sunday afternoon meetings are for the team to go over what they have completed and provide an overview for what will be presented in class on Mondays. Throughout the week, the team members will communicate via text messages and e-mails if they need to ask the team for feedback or assistance.</w:t>
       </w:r>
       <w:r>
         <w:t xml:space="preserve"> All team members are to check e-mail daily. Text messages and e-mails will be responded to within a </w:t>
@@ -1018,26 +985,17 @@
           <w:rPr>
             <w:rStyle w:val="Hyperlink"/>
           </w:rPr>
-          <w:t xml:space="preserve">Return to </w:t>
-        </w:r>
-        <w:r>
-          <w:rPr>
-            <w:rStyle w:val="Hyperlink"/>
-          </w:rPr>
-          <w:t>T</w:t>
-        </w:r>
-        <w:r>
-          <w:rPr>
-            <w:rStyle w:val="Hyperlink"/>
-          </w:rPr>
-          <w:t>able of Contents</w:t>
+          <w:t>Return to Table of Contents</w:t>
         </w:r>
       </w:hyperlink>
-      <w:bookmarkStart w:id="22" w:name="_GoBack"/>
-      <w:bookmarkEnd w:id="22"/>
     </w:p>
     <w:sectPr>
-      <w:headerReference w:type="default" r:id="rId7"/>
+      <w:headerReference w:type="even" r:id="rId7"/>
+      <w:headerReference w:type="default" r:id="rId8"/>
+      <w:footerReference w:type="even" r:id="rId9"/>
+      <w:footerReference w:type="default" r:id="rId10"/>
+      <w:headerReference w:type="first" r:id="rId11"/>
+      <w:footerReference w:type="first" r:id="rId12"/>
       <w:pgSz w:w="12240" w:h="15840"/>
       <w:pgMar w:top="1440" w:right="1440" w:bottom="1440" w:left="1440" w:header="720" w:footer="720" w:gutter="0"/>
       <w:cols w:space="720"/>
@@ -1073,6 +1031,36 @@
 </w:endnotes>
 </file>
 
+<file path=word/footer1.xml><?xml version="1.0" encoding="utf-8"?>
+<w:ftr xmlns:wpc="http://schemas.microsoft.com/office/word/2010/wordprocessingCanvas" xmlns:cx="http://schemas.microsoft.com/office/drawing/2014/chartex" xmlns:cx1="http://schemas.microsoft.com/office/drawing/2015/9/8/chartex" xmlns:cx2="http://schemas.microsoft.com/office/drawing/2015/10/21/chartex" xmlns:cx3="http://schemas.microsoft.com/office/drawing/2016/5/9/chartex" xmlns:cx4="http://schemas.microsoft.com/office/drawing/2016/5/10/chartex" xmlns:cx5="http://schemas.microsoft.com/office/drawing/2016/5/11/chartex" xmlns:mc="http://schemas.openxmlformats.org/markup-compatibility/2006" xmlns:o="urn:schemas-microsoft-com:office:office" xmlns:r="http://schemas.openxmlformats.org/officeDocument/2006/relationships" xmlns:m="http://schemas.openxmlformats.org/officeDocument/2006/math" xmlns:v="urn:schemas-microsoft-com:vml" xmlns:wp14="http://schemas.microsoft.com/office/word/2010/wordprocessingDrawing" xmlns:wp="http://schemas.openxmlformats.org/drawingml/2006/wordprocessingDrawing" xmlns:w10="urn:schemas-microsoft-com:office:word" xmlns:w="http://schemas.openxmlformats.org/wordprocessingml/2006/main" xmlns:w14="http://schemas.microsoft.com/office/word/2010/wordml" xmlns:w15="http://schemas.microsoft.com/office/word/2012/wordml" xmlns:w16se="http://schemas.microsoft.com/office/word/2015/wordml/symex" xmlns:wpg="http://schemas.microsoft.com/office/word/2010/wordprocessingGroup" xmlns:wpi="http://schemas.microsoft.com/office/word/2010/wordprocessingInk" xmlns:wne="http://schemas.microsoft.com/office/word/2006/wordml" xmlns:wps="http://schemas.microsoft.com/office/word/2010/wordprocessingShape" mc:Ignorable="w14 w15 w16se wp14">
+  <w:p>
+    <w:pPr>
+      <w:pStyle w:val="Footer"/>
+    </w:pPr>
+  </w:p>
+</w:ftr>
+</file>
+
+<file path=word/footer2.xml><?xml version="1.0" encoding="utf-8"?>
+<w:ftr xmlns:wpc="http://schemas.microsoft.com/office/word/2010/wordprocessingCanvas" xmlns:cx="http://schemas.microsoft.com/office/drawing/2014/chartex" xmlns:cx1="http://schemas.microsoft.com/office/drawing/2015/9/8/chartex" xmlns:cx2="http://schemas.microsoft.com/office/drawing/2015/10/21/chartex" xmlns:cx3="http://schemas.microsoft.com/office/drawing/2016/5/9/chartex" xmlns:cx4="http://schemas.microsoft.com/office/drawing/2016/5/10/chartex" xmlns:cx5="http://schemas.microsoft.com/office/drawing/2016/5/11/chartex" xmlns:mc="http://schemas.openxmlformats.org/markup-compatibility/2006" xmlns:o="urn:schemas-microsoft-com:office:office" xmlns:r="http://schemas.openxmlformats.org/officeDocument/2006/relationships" xmlns:m="http://schemas.openxmlformats.org/officeDocument/2006/math" xmlns:v="urn:schemas-microsoft-com:vml" xmlns:wp14="http://schemas.microsoft.com/office/word/2010/wordprocessingDrawing" xmlns:wp="http://schemas.openxmlformats.org/drawingml/2006/wordprocessingDrawing" xmlns:w10="urn:schemas-microsoft-com:office:word" xmlns:w="http://schemas.openxmlformats.org/wordprocessingml/2006/main" xmlns:w14="http://schemas.microsoft.com/office/word/2010/wordml" xmlns:w15="http://schemas.microsoft.com/office/word/2012/wordml" xmlns:w16se="http://schemas.microsoft.com/office/word/2015/wordml/symex" xmlns:wpg="http://schemas.microsoft.com/office/word/2010/wordprocessingGroup" xmlns:wpi="http://schemas.microsoft.com/office/word/2010/wordprocessingInk" xmlns:wne="http://schemas.microsoft.com/office/word/2006/wordml" xmlns:wps="http://schemas.microsoft.com/office/word/2010/wordprocessingShape" mc:Ignorable="w14 w15 w16se wp14">
+  <w:p>
+    <w:pPr>
+      <w:pStyle w:val="Footer"/>
+    </w:pPr>
+  </w:p>
+</w:ftr>
+</file>
+
+<file path=word/footer3.xml><?xml version="1.0" encoding="utf-8"?>
+<w:ftr xmlns:wpc="http://schemas.microsoft.com/office/word/2010/wordprocessingCanvas" xmlns:cx="http://schemas.microsoft.com/office/drawing/2014/chartex" xmlns:cx1="http://schemas.microsoft.com/office/drawing/2015/9/8/chartex" xmlns:cx2="http://schemas.microsoft.com/office/drawing/2015/10/21/chartex" xmlns:cx3="http://schemas.microsoft.com/office/drawing/2016/5/9/chartex" xmlns:cx4="http://schemas.microsoft.com/office/drawing/2016/5/10/chartex" xmlns:cx5="http://schemas.microsoft.com/office/drawing/2016/5/11/chartex" xmlns:mc="http://schemas.openxmlformats.org/markup-compatibility/2006" xmlns:o="urn:schemas-microsoft-com:office:office" xmlns:r="http://schemas.openxmlformats.org/officeDocument/2006/relationships" xmlns:m="http://schemas.openxmlformats.org/officeDocument/2006/math" xmlns:v="urn:schemas-microsoft-com:vml" xmlns:wp14="http://schemas.microsoft.com/office/word/2010/wordprocessingDrawing" xmlns:wp="http://schemas.openxmlformats.org/drawingml/2006/wordprocessingDrawing" xmlns:w10="urn:schemas-microsoft-com:office:word" xmlns:w="http://schemas.openxmlformats.org/wordprocessingml/2006/main" xmlns:w14="http://schemas.microsoft.com/office/word/2010/wordml" xmlns:w15="http://schemas.microsoft.com/office/word/2012/wordml" xmlns:w16se="http://schemas.microsoft.com/office/word/2015/wordml/symex" xmlns:wpg="http://schemas.microsoft.com/office/word/2010/wordprocessingGroup" xmlns:wpi="http://schemas.microsoft.com/office/word/2010/wordprocessingInk" xmlns:wne="http://schemas.microsoft.com/office/word/2006/wordml" xmlns:wps="http://schemas.microsoft.com/office/word/2010/wordprocessingShape" mc:Ignorable="w14 w15 w16se wp14">
+  <w:p>
+    <w:pPr>
+      <w:pStyle w:val="Footer"/>
+    </w:pPr>
+  </w:p>
+</w:ftr>
+</file>
+
 <file path=word/footnotes.xml><?xml version="1.0" encoding="utf-8"?>
 <w:footnotes xmlns:wpc="http://schemas.microsoft.com/office/word/2010/wordprocessingCanvas" xmlns:cx="http://schemas.microsoft.com/office/drawing/2014/chartex" xmlns:cx1="http://schemas.microsoft.com/office/drawing/2015/9/8/chartex" xmlns:cx2="http://schemas.microsoft.com/office/drawing/2015/10/21/chartex" xmlns:cx3="http://schemas.microsoft.com/office/drawing/2016/5/9/chartex" xmlns:cx4="http://schemas.microsoft.com/office/drawing/2016/5/10/chartex" xmlns:cx5="http://schemas.microsoft.com/office/drawing/2016/5/11/chartex" xmlns:mc="http://schemas.openxmlformats.org/markup-compatibility/2006" xmlns:o="urn:schemas-microsoft-com:office:office" xmlns:r="http://schemas.openxmlformats.org/officeDocument/2006/relationships" xmlns:m="http://schemas.openxmlformats.org/officeDocument/2006/math" xmlns:v="urn:schemas-microsoft-com:vml" xmlns:wp14="http://schemas.microsoft.com/office/word/2010/wordprocessingDrawing" xmlns:wp="http://schemas.openxmlformats.org/drawingml/2006/wordprocessingDrawing" xmlns:w10="urn:schemas-microsoft-com:office:word" xmlns:w="http://schemas.openxmlformats.org/wordprocessingml/2006/main" xmlns:w14="http://schemas.microsoft.com/office/word/2010/wordml" xmlns:w15="http://schemas.microsoft.com/office/word/2012/wordml" xmlns:w16se="http://schemas.microsoft.com/office/word/2015/wordml/symex" xmlns:wpg="http://schemas.microsoft.com/office/word/2010/wordprocessingGroup" xmlns:wpi="http://schemas.microsoft.com/office/word/2010/wordprocessingInk" xmlns:wne="http://schemas.microsoft.com/office/word/2006/wordml" xmlns:wps="http://schemas.microsoft.com/office/word/2010/wordprocessingShape" mc:Ignorable="w14 w15 w16se wp14">
   <w:footnote w:type="separator" w:id="-1">
@@ -1099,6 +1087,16 @@
 </file>
 
 <file path=word/header1.xml><?xml version="1.0" encoding="utf-8"?>
+<w:hdr xmlns:wpc="http://schemas.microsoft.com/office/word/2010/wordprocessingCanvas" xmlns:cx="http://schemas.microsoft.com/office/drawing/2014/chartex" xmlns:cx1="http://schemas.microsoft.com/office/drawing/2015/9/8/chartex" xmlns:cx2="http://schemas.microsoft.com/office/drawing/2015/10/21/chartex" xmlns:cx3="http://schemas.microsoft.com/office/drawing/2016/5/9/chartex" xmlns:cx4="http://schemas.microsoft.com/office/drawing/2016/5/10/chartex" xmlns:cx5="http://schemas.microsoft.com/office/drawing/2016/5/11/chartex" xmlns:mc="http://schemas.openxmlformats.org/markup-compatibility/2006" xmlns:o="urn:schemas-microsoft-com:office:office" xmlns:r="http://schemas.openxmlformats.org/officeDocument/2006/relationships" xmlns:m="http://schemas.openxmlformats.org/officeDocument/2006/math" xmlns:v="urn:schemas-microsoft-com:vml" xmlns:wp14="http://schemas.microsoft.com/office/word/2010/wordprocessingDrawing" xmlns:wp="http://schemas.openxmlformats.org/drawingml/2006/wordprocessingDrawing" xmlns:w10="urn:schemas-microsoft-com:office:word" xmlns:w="http://schemas.openxmlformats.org/wordprocessingml/2006/main" xmlns:w14="http://schemas.microsoft.com/office/word/2010/wordml" xmlns:w15="http://schemas.microsoft.com/office/word/2012/wordml" xmlns:w16se="http://schemas.microsoft.com/office/word/2015/wordml/symex" xmlns:wpg="http://schemas.microsoft.com/office/word/2010/wordprocessingGroup" xmlns:wpi="http://schemas.microsoft.com/office/word/2010/wordprocessingInk" xmlns:wne="http://schemas.microsoft.com/office/word/2006/wordml" xmlns:wps="http://schemas.microsoft.com/office/word/2010/wordprocessingShape" mc:Ignorable="w14 w15 w16se wp14">
+  <w:p>
+    <w:pPr>
+      <w:pStyle w:val="Header"/>
+    </w:pPr>
+  </w:p>
+</w:hdr>
+</file>
+
+<file path=word/header2.xml><?xml version="1.0" encoding="utf-8"?>
 <w:hdr xmlns:wpc="http://schemas.microsoft.com/office/word/2010/wordprocessingCanvas" xmlns:cx="http://schemas.microsoft.com/office/drawing/2014/chartex" xmlns:cx1="http://schemas.microsoft.com/office/drawing/2015/9/8/chartex" xmlns:cx2="http://schemas.microsoft.com/office/drawing/2015/10/21/chartex" xmlns:cx3="http://schemas.microsoft.com/office/drawing/2016/5/9/chartex" xmlns:cx4="http://schemas.microsoft.com/office/drawing/2016/5/10/chartex" xmlns:cx5="http://schemas.microsoft.com/office/drawing/2016/5/11/chartex" xmlns:mc="http://schemas.openxmlformats.org/markup-compatibility/2006" xmlns:o="urn:schemas-microsoft-com:office:office" xmlns:r="http://schemas.openxmlformats.org/officeDocument/2006/relationships" xmlns:m="http://schemas.openxmlformats.org/officeDocument/2006/math" xmlns:v="urn:schemas-microsoft-com:vml" xmlns:wp14="http://schemas.microsoft.com/office/word/2010/wordprocessingDrawing" xmlns:wp="http://schemas.openxmlformats.org/drawingml/2006/wordprocessingDrawing" xmlns:w10="urn:schemas-microsoft-com:office:word" xmlns:w="http://schemas.openxmlformats.org/wordprocessingml/2006/main" xmlns:w14="http://schemas.microsoft.com/office/word/2010/wordml" xmlns:w15="http://schemas.microsoft.com/office/word/2012/wordml" xmlns:w16se="http://schemas.microsoft.com/office/word/2015/wordml/symex" xmlns:wpg="http://schemas.microsoft.com/office/word/2010/wordprocessingGroup" xmlns:wpi="http://schemas.microsoft.com/office/word/2010/wordprocessingInk" xmlns:wne="http://schemas.microsoft.com/office/word/2006/wordml" xmlns:wps="http://schemas.microsoft.com/office/word/2010/wordprocessingShape" mc:Ignorable="w14 w15 w16se wp14">
   <w:p>
     <w:pPr>
@@ -1121,6 +1119,64 @@
       <w:t>Kinderman</w:t>
     </w:r>
     <w:proofErr w:type="spellEnd"/>
+    <w:r>
+      <w:t xml:space="preserve"> </w:t>
+    </w:r>
+    <w:bookmarkStart w:id="22" w:name="_GoBack"/>
+    <w:bookmarkEnd w:id="22"/>
+    <w:sdt>
+      <w:sdtPr>
+        <w:id w:val="-1409531437"/>
+        <w:docPartObj>
+          <w:docPartGallery w:val="Page Numbers (Top of Page)"/>
+          <w:docPartUnique/>
+        </w:docPartObj>
+      </w:sdtPr>
+      <w:sdtEndPr>
+        <w:rPr>
+          <w:noProof/>
+        </w:rPr>
+      </w:sdtEndPr>
+      <w:sdtContent>
+        <w:r>
+          <w:fldChar w:fldCharType="begin"/>
+        </w:r>
+        <w:r>
+          <w:instrText xml:space="preserve"> PAGE   \* MERGEFORMAT </w:instrText>
+        </w:r>
+        <w:r>
+          <w:fldChar w:fldCharType="separate"/>
+        </w:r>
+        <w:r>
+          <w:rPr>
+            <w:noProof/>
+          </w:rPr>
+          <w:t>2</w:t>
+        </w:r>
+        <w:r>
+          <w:rPr>
+            <w:noProof/>
+          </w:rPr>
+          <w:fldChar w:fldCharType="end"/>
+        </w:r>
+      </w:sdtContent>
+    </w:sdt>
+  </w:p>
+  <w:p>
+    <w:pPr>
+      <w:pStyle w:val="Header"/>
+      <w:jc w:val="right"/>
+    </w:pPr>
+  </w:p>
+</w:hdr>
+</file>
+
+<file path=word/header3.xml><?xml version="1.0" encoding="utf-8"?>
+<w:hdr xmlns:wpc="http://schemas.microsoft.com/office/word/2010/wordprocessingCanvas" xmlns:cx="http://schemas.microsoft.com/office/drawing/2014/chartex" xmlns:cx1="http://schemas.microsoft.com/office/drawing/2015/9/8/chartex" xmlns:cx2="http://schemas.microsoft.com/office/drawing/2015/10/21/chartex" xmlns:cx3="http://schemas.microsoft.com/office/drawing/2016/5/9/chartex" xmlns:cx4="http://schemas.microsoft.com/office/drawing/2016/5/10/chartex" xmlns:cx5="http://schemas.microsoft.com/office/drawing/2016/5/11/chartex" xmlns:mc="http://schemas.openxmlformats.org/markup-compatibility/2006" xmlns:o="urn:schemas-microsoft-com:office:office" xmlns:r="http://schemas.openxmlformats.org/officeDocument/2006/relationships" xmlns:m="http://schemas.openxmlformats.org/officeDocument/2006/math" xmlns:v="urn:schemas-microsoft-com:vml" xmlns:wp14="http://schemas.microsoft.com/office/word/2010/wordprocessingDrawing" xmlns:wp="http://schemas.openxmlformats.org/drawingml/2006/wordprocessingDrawing" xmlns:w10="urn:schemas-microsoft-com:office:word" xmlns:w="http://schemas.openxmlformats.org/wordprocessingml/2006/main" xmlns:w14="http://schemas.microsoft.com/office/word/2010/wordml" xmlns:w15="http://schemas.microsoft.com/office/word/2012/wordml" xmlns:w16se="http://schemas.microsoft.com/office/word/2015/wordml/symex" xmlns:wpg="http://schemas.microsoft.com/office/word/2010/wordprocessingGroup" xmlns:wpi="http://schemas.microsoft.com/office/word/2010/wordprocessingInk" xmlns:wne="http://schemas.microsoft.com/office/word/2006/wordml" xmlns:wps="http://schemas.microsoft.com/office/word/2010/wordprocessingShape" mc:Ignorable="w14 w15 w16se wp14">
+  <w:p>
+    <w:pPr>
+      <w:pStyle w:val="Header"/>
+    </w:pPr>
   </w:p>
 </w:hdr>
 </file>
@@ -1248,6 +1304,7 @@
     <w:lsdException w:name="HTML Sample" w:semiHidden="1" w:unhideWhenUsed="1"/>
     <w:lsdException w:name="HTML Typewriter" w:semiHidden="1" w:unhideWhenUsed="1"/>
     <w:lsdException w:name="HTML Variable" w:semiHidden="1" w:unhideWhenUsed="1"/>
+    <w:lsdException w:name="Normal Table" w:semiHidden="1" w:unhideWhenUsed="1"/>
     <w:lsdException w:name="annotation subject" w:semiHidden="1" w:unhideWhenUsed="1"/>
     <w:lsdException w:name="No List" w:semiHidden="1" w:unhideWhenUsed="1"/>
     <w:lsdException w:name="Outline List 1" w:semiHidden="1" w:unhideWhenUsed="1"/>
@@ -1293,9 +1350,11 @@
     <w:lsdException w:name="Table Subtle 1" w:semiHidden="1" w:unhideWhenUsed="1"/>
     <w:lsdException w:name="Table Subtle 2" w:semiHidden="1" w:unhideWhenUsed="1"/>
     <w:lsdException w:name="Table Web 1" w:semiHidden="1" w:unhideWhenUsed="1"/>
+    <w:lsdException w:name="Table Web 2" w:semiHidden="1" w:unhideWhenUsed="1"/>
     <w:lsdException w:name="Table Web 3" w:semiHidden="1" w:unhideWhenUsed="1"/>
     <w:lsdException w:name="Balloon Text" w:semiHidden="1" w:unhideWhenUsed="1"/>
     <w:lsdException w:name="Table Grid" w:uiPriority="39"/>
+    <w:lsdException w:name="Table Theme" w:semiHidden="1" w:unhideWhenUsed="1"/>
     <w:lsdException w:name="Placeholder Text" w:semiHidden="1"/>
     <w:lsdException w:name="No Spacing" w:uiPriority="1" w:qFormat="1"/>
     <w:lsdException w:name="Light Shading" w:uiPriority="60"/>

</xml_diff>